<commit_message>
redux ile react projesının bağlantısı sağlandı
</commit_message>
<xml_diff>
--- a/Redux.docx
+++ b/Redux.docx
@@ -17,8 +17,38 @@
       <w:r>
         <w:t xml:space="preserve"> : Nedir bu action?Örneğin önceki projede sepete ekleme-silme için AddToCart ve removeCart operasyonu vardı.Yani actions bizim operasyonlarımız,sil-ekle-şunu yap-bunu yap vb.</w:t>
       </w:r>
+      <w:r>
+        <w:t>Actions redux ile ilk iletişimi kurdugumuz noktadır.</w:t>
+      </w:r>
+      <w:r>
+        <w:t xml:space="preserve"> </w:t>
+      </w:r>
     </w:p>
     <w:p>
+      <w:r>
+        <w:t>Reducer ve Store:Action yapısı Reducer ile kontrol altına alınıyor.</w:t>
+      </w:r>
+      <w:r>
+        <w:rPr>
+          <w:b/>
+        </w:rPr>
+        <w:t>Reducer</w:t>
+      </w:r>
+      <w:r>
+        <w:t xml:space="preserve"> ilgili alanın içerip içermediğine bakıyor.</w:t>
+      </w:r>
+      <w:r>
+        <w:t xml:space="preserve">Bu yapının tamamamını içeren sistemede </w:t>
+      </w:r>
+      <w:r>
+        <w:rPr>
+          <w:b/>
+        </w:rPr>
+        <w:t>Store</w:t>
+      </w:r>
+      <w:r>
+        <w:t xml:space="preserve"> diyoruz.</w:t>
+      </w:r>
       <w:bookmarkStart w:id="0" w:name="_GoBack"/>
       <w:bookmarkEnd w:id="0"/>
     </w:p>

</xml_diff>

<commit_message>
component ile redux bağlantısı yapıldı
</commit_message>
<xml_diff>
--- a/Redux.docx
+++ b/Redux.docx
@@ -49,6 +49,26 @@
       <w:r>
         <w:t xml:space="preserve"> diyoruz.</w:t>
       </w:r>
+    </w:p>
+    <w:p>
+      <w:r>
+        <w:t>Özet : İlk başta npm ile redux ve react-redux kur.Burada redux ,redux ın kendisidir.React-redux ise componentlerimizi redux a bağlamak için kullanılan küyüphanedir.</w:t>
+      </w:r>
+    </w:p>
+    <w:p>
+      <w:pPr>
+        <w:rPr>
+          <w:b/>
+        </w:rPr>
+      </w:pPr>
+      <w:r>
+        <w:rPr>
+          <w:b/>
+        </w:rPr>
+        <w:t>Componentin Reducera Bağlanması</w:t>
+      </w:r>
+    </w:p>
+    <w:p>
       <w:bookmarkStart w:id="0" w:name="_GoBack"/>
       <w:bookmarkEnd w:id="0"/>
     </w:p>

</xml_diff>

<commit_message>
useEffect ile çalışıldı,detay sayfası yazıldı
</commit_message>
<xml_diff>
--- a/Redux.docx
+++ b/Redux.docx
@@ -1054,8 +1054,81 @@
         </w:rPr>
         <w:t>Hata çözüldü.</w:t>
       </w:r>
+    </w:p>
+    <w:p>
+      <w:pPr>
+        <w:shd w:val="clear" w:color="auto" w:fill="FFFFFF"/>
+        <w:spacing w:before="252" w:after="0" w:line="240" w:lineRule="auto"/>
+        <w:ind w:left="450"/>
+        <w:rPr>
+          <w:rFonts w:ascii="Consolas" w:eastAsia="Times New Roman" w:hAnsi="Consolas" w:cs="Segoe UI"/>
+          <w:color w:val="292929"/>
+          <w:spacing w:val="-1"/>
+          <w:sz w:val="20"/>
+          <w:szCs w:val="20"/>
+          <w:lang w:eastAsia="tr-TR"/>
+        </w:rPr>
+      </w:pPr>
+    </w:p>
+    <w:p>
+      <w:pPr>
+        <w:shd w:val="clear" w:color="auto" w:fill="FFFFFF"/>
+        <w:spacing w:before="252" w:after="0" w:line="240" w:lineRule="auto"/>
+        <w:ind w:left="450"/>
+        <w:rPr>
+          <w:rFonts w:ascii="Consolas" w:eastAsia="Times New Roman" w:hAnsi="Consolas" w:cs="Segoe UI"/>
+          <w:b/>
+          <w:color w:val="292929"/>
+          <w:spacing w:val="-1"/>
+          <w:sz w:val="20"/>
+          <w:szCs w:val="20"/>
+          <w:lang w:eastAsia="tr-TR"/>
+        </w:rPr>
+      </w:pPr>
+      <w:r>
+        <w:rPr>
+          <w:rFonts w:ascii="Consolas" w:eastAsia="Times New Roman" w:hAnsi="Consolas" w:cs="Segoe UI"/>
+          <w:b/>
+          <w:color w:val="292929"/>
+          <w:spacing w:val="-1"/>
+          <w:sz w:val="20"/>
+          <w:szCs w:val="20"/>
+          <w:lang w:eastAsia="tr-TR"/>
+        </w:rPr>
+        <w:t>Hata Yönetimi</w:t>
+      </w:r>
+    </w:p>
+    <w:p>
+      <w:pPr>
+        <w:shd w:val="clear" w:color="auto" w:fill="FFFFFF"/>
+        <w:spacing w:before="252" w:after="0" w:line="240" w:lineRule="auto"/>
+        <w:ind w:left="450"/>
+        <w:rPr>
+          <w:rFonts w:ascii="Consolas" w:eastAsia="Times New Roman" w:hAnsi="Consolas" w:cs="Segoe UI"/>
+          <w:color w:val="292929"/>
+          <w:spacing w:val="-1"/>
+          <w:sz w:val="20"/>
+          <w:szCs w:val="20"/>
+          <w:lang w:eastAsia="tr-TR"/>
+        </w:rPr>
+      </w:pPr>
       <w:bookmarkStart w:id="0" w:name="_GoBack"/>
       <w:bookmarkEnd w:id="0"/>
+    </w:p>
+    <w:p>
+      <w:pPr>
+        <w:shd w:val="clear" w:color="auto" w:fill="FFFFFF"/>
+        <w:spacing w:before="252" w:after="0" w:line="240" w:lineRule="auto"/>
+        <w:ind w:left="450"/>
+        <w:rPr>
+          <w:rFonts w:ascii="Consolas" w:eastAsia="Times New Roman" w:hAnsi="Consolas" w:cs="Segoe UI"/>
+          <w:color w:val="292929"/>
+          <w:spacing w:val="-1"/>
+          <w:sz w:val="20"/>
+          <w:szCs w:val="20"/>
+          <w:lang w:eastAsia="tr-TR"/>
+        </w:rPr>
+      </w:pPr>
     </w:p>
     <w:sectPr>
       <w:pgSz w:w="11906" w:h="16838"/>

</xml_diff>